<commit_message>
keyframes for  use js
</commit_message>
<xml_diff>
--- a/对于JavaScript的一些比较尖锐的问题.docx
+++ b/对于JavaScript的一些比较尖锐的问题.docx
@@ -198,7 +198,7 @@
       </w:r>
       <w:r>
         <w:rPr>
-          <w:rStyle w:val="4"/>
+          <w:rStyle w:val="5"/>
           <w:rFonts w:hint="eastAsia" w:ascii="Arial" w:hAnsi="Arial" w:eastAsia="宋体" w:cs="Arial"/>
           <w:b w:val="0"/>
           <w:i w:val="0"/>
@@ -369,7 +369,7 @@
       </w:r>
       <w:r>
         <w:rPr>
-          <w:rStyle w:val="3"/>
+          <w:rStyle w:val="4"/>
           <w:rFonts w:hint="default" w:ascii="-apple-system" w:hAnsi="-apple-system" w:eastAsia="-apple-system" w:cs="-apple-system"/>
           <w:b/>
           <w:i w:val="0"/>
@@ -398,7 +398,7 @@
       </w:r>
       <w:r>
         <w:rPr>
-          <w:rStyle w:val="3"/>
+          <w:rStyle w:val="4"/>
           <w:rFonts w:hint="default" w:ascii="-apple-system" w:hAnsi="-apple-system" w:eastAsia="-apple-system" w:cs="-apple-system"/>
           <w:b/>
           <w:i w:val="0"/>
@@ -427,7 +427,7 @@
       </w:r>
       <w:r>
         <w:rPr>
-          <w:rStyle w:val="3"/>
+          <w:rStyle w:val="4"/>
           <w:rFonts w:hint="default" w:ascii="-apple-system" w:hAnsi="-apple-system" w:eastAsia="-apple-system" w:cs="-apple-system"/>
           <w:b/>
           <w:i w:val="0"/>
@@ -456,7 +456,7 @@
       </w:r>
       <w:r>
         <w:rPr>
-          <w:rStyle w:val="3"/>
+          <w:rStyle w:val="4"/>
           <w:rFonts w:hint="default" w:ascii="-apple-system" w:hAnsi="-apple-system" w:eastAsia="-apple-system" w:cs="-apple-system"/>
           <w:b/>
           <w:i w:val="0"/>
@@ -485,7 +485,7 @@
       </w:r>
       <w:r>
         <w:rPr>
-          <w:rStyle w:val="3"/>
+          <w:rStyle w:val="4"/>
           <w:rFonts w:hint="default" w:ascii="-apple-system" w:hAnsi="-apple-system" w:eastAsia="-apple-system" w:cs="-apple-system"/>
           <w:b/>
           <w:i w:val="0"/>
@@ -514,7 +514,7 @@
       </w:r>
       <w:r>
         <w:rPr>
-          <w:rStyle w:val="3"/>
+          <w:rStyle w:val="4"/>
           <w:rFonts w:hint="default" w:ascii="-apple-system" w:hAnsi="-apple-system" w:eastAsia="-apple-system" w:cs="-apple-system"/>
           <w:b/>
           <w:i w:val="0"/>
@@ -543,7 +543,7 @@
       </w:r>
       <w:r>
         <w:rPr>
-          <w:rStyle w:val="3"/>
+          <w:rStyle w:val="4"/>
           <w:rFonts w:hint="default" w:ascii="-apple-system" w:hAnsi="-apple-system" w:eastAsia="-apple-system" w:cs="-apple-system"/>
           <w:b/>
           <w:i w:val="0"/>
@@ -650,7 +650,7 @@
       </w:r>
       <w:r>
         <w:rPr>
-          <w:rStyle w:val="4"/>
+          <w:rStyle w:val="5"/>
           <w:rFonts w:hint="default" w:ascii="Helvetica Neue" w:hAnsi="Helvetica Neue" w:eastAsia="Helvetica Neue" w:cs="Helvetica Neue"/>
           <w:b w:val="0"/>
           <w:i w:val="0"/>
@@ -817,6 +817,7 @@
     <w:p>
       <w:pPr>
         <w:numPr>
+          <w:ilvl w:val="0"/>
           <w:numId w:val="0"/>
         </w:numPr>
         <w:rPr>
@@ -851,6 +852,7 @@
     <w:p>
       <w:pPr>
         <w:numPr>
+          <w:ilvl w:val="0"/>
           <w:numId w:val="0"/>
         </w:numPr>
         <w:rPr>
@@ -885,6 +887,7 @@
     <w:p>
       <w:pPr>
         <w:numPr>
+          <w:ilvl w:val="0"/>
           <w:numId w:val="0"/>
         </w:numPr>
         <w:rPr>
@@ -919,6 +922,7 @@
     <w:p>
       <w:pPr>
         <w:numPr>
+          <w:ilvl w:val="0"/>
           <w:numId w:val="0"/>
         </w:numPr>
         <w:rPr>
@@ -953,6 +957,7 @@
     <w:p>
       <w:pPr>
         <w:numPr>
+          <w:ilvl w:val="0"/>
           <w:numId w:val="0"/>
         </w:numPr>
         <w:rPr>
@@ -982,41 +987,6 @@
           <w:lang w:val="en-US" w:eastAsia="zh-CN"/>
         </w:rPr>
         <w:t>parseInt("012",8); //10</w:t>
-      </w:r>
-    </w:p>
-    <w:p>
-      <w:pPr>
-        <w:numPr>
-          <w:numId w:val="0"/>
-        </w:numPr>
-        <w:ind w:firstLine="420" w:firstLineChars="0"/>
-        <w:rPr>
-          <w:rFonts w:hint="eastAsia" w:ascii="Arial" w:hAnsi="Arial" w:eastAsia="宋体" w:cs="Arial"/>
-          <w:b w:val="0"/>
-          <w:i w:val="0"/>
-          <w:caps w:val="0"/>
-          <w:color w:val="333333"/>
-          <w:spacing w:val="0"/>
-          <w:sz w:val="28"/>
-          <w:szCs w:val="28"/>
-          <w:shd w:val="clear" w:fill="FFFFFF"/>
-          <w:lang w:val="en-US" w:eastAsia="zh-CN"/>
-        </w:rPr>
-      </w:pPr>
-      <w:r>
-        <w:rPr>
-          <w:rFonts w:hint="eastAsia" w:ascii="Arial" w:hAnsi="Arial" w:eastAsia="宋体" w:cs="Arial"/>
-          <w:b w:val="0"/>
-          <w:i w:val="0"/>
-          <w:caps w:val="0"/>
-          <w:color w:val="333333"/>
-          <w:spacing w:val="0"/>
-          <w:sz w:val="28"/>
-          <w:szCs w:val="28"/>
-          <w:shd w:val="clear" w:fill="FFFFFF"/>
-          <w:lang w:val="en-US" w:eastAsia="zh-CN"/>
-        </w:rPr>
-        <w:t>如果是数值：0开头为八进制 ，0x开头为16进制，否则为10进制，书写规范的情况下</w:t>
       </w:r>
     </w:p>
     <w:p>
@@ -1052,79 +1022,8 @@
           <w:shd w:val="clear" w:fill="FFFFFF"/>
           <w:lang w:val="en-US" w:eastAsia="zh-CN"/>
         </w:rPr>
-        <w:t>如果为字符串：parseInt("0x12");//18 parseInt("012",8);//10</w:t>
-      </w:r>
-    </w:p>
-    <w:p>
-      <w:pPr>
-        <w:numPr>
-          <w:numId w:val="0"/>
-        </w:numPr>
-        <w:ind w:firstLine="420" w:firstLineChars="0"/>
-        <w:rPr>
-          <w:rFonts w:hint="eastAsia" w:ascii="Arial" w:hAnsi="Arial" w:eastAsia="宋体" w:cs="Arial"/>
-          <w:b w:val="0"/>
-          <w:i w:val="0"/>
-          <w:caps w:val="0"/>
-          <w:color w:val="333333"/>
-          <w:spacing w:val="0"/>
-          <w:sz w:val="28"/>
-          <w:szCs w:val="28"/>
-          <w:shd w:val="clear" w:fill="FFFFFF"/>
-          <w:lang w:val="en-US" w:eastAsia="zh-CN"/>
-        </w:rPr>
-      </w:pPr>
-      <w:r>
-        <w:rPr>
-          <w:rFonts w:hint="eastAsia" w:ascii="Arial" w:hAnsi="Arial" w:eastAsia="宋体" w:cs="Arial"/>
-          <w:b w:val="0"/>
-          <w:i w:val="0"/>
-          <w:caps w:val="0"/>
-          <w:color w:val="333333"/>
-          <w:spacing w:val="0"/>
-          <w:sz w:val="28"/>
-          <w:szCs w:val="28"/>
-          <w:shd w:val="clear" w:fill="FFFFFF"/>
-          <w:lang w:val="en-US" w:eastAsia="zh-CN"/>
-        </w:rPr>
-        <w:t>parseInt("012");//12</w:t>
-      </w:r>
-    </w:p>
-    <w:p>
-      <w:pPr>
-        <w:numPr>
-          <w:numId w:val="0"/>
-        </w:numPr>
-        <w:rPr>
-          <w:rFonts w:hint="eastAsia" w:ascii="Arial" w:hAnsi="Arial" w:eastAsia="宋体" w:cs="Arial"/>
-          <w:b w:val="0"/>
-          <w:i w:val="0"/>
-          <w:caps w:val="0"/>
-          <w:color w:val="333333"/>
-          <w:spacing w:val="0"/>
-          <w:sz w:val="28"/>
-          <w:szCs w:val="28"/>
-          <w:shd w:val="clear" w:fill="FFFFFF"/>
-          <w:lang w:val="en-US" w:eastAsia="zh-CN"/>
-        </w:rPr>
-      </w:pPr>
-      <w:r>
-        <w:rPr>
-          <w:rFonts w:hint="eastAsia" w:ascii="Arial" w:hAnsi="Arial" w:eastAsia="宋体" w:cs="Arial"/>
-          <w:b w:val="0"/>
-          <w:i w:val="0"/>
-          <w:caps w:val="0"/>
-          <w:color w:val="333333"/>
-          <w:spacing w:val="0"/>
-          <w:sz w:val="28"/>
-          <w:szCs w:val="28"/>
-          <w:shd w:val="clear" w:fill="FFFFFF"/>
-          <w:lang w:val="en-US" w:eastAsia="zh-CN"/>
-        </w:rPr>
-        <w:t>不同点：parseInt在转换含有不是数字特征以外的其他字符串的时候，可以截取前面一节；而Number就会直接转换成 NaN</w:t>
-      </w:r>
-      <w:bookmarkStart w:id="0" w:name="_GoBack"/>
-      <w:bookmarkEnd w:id="0"/>
+        <w:t>如果是数值：0开头为八进制 ，0x开头为16进制，否则为10进制，书写规范的情况下</w:t>
+      </w:r>
     </w:p>
     <w:p>
       <w:pPr>
@@ -1134,15 +1033,1437 @@
         </w:numPr>
         <w:ind w:firstLine="420" w:firstLineChars="0"/>
         <w:rPr>
-          <w:rFonts w:hint="eastAsia" w:ascii="Helvetica Neue" w:hAnsi="Helvetica Neue" w:eastAsia="宋体" w:cs="Helvetica Neue"/>
-          <w:b w:val="0"/>
-          <w:i w:val="0"/>
-          <w:caps w:val="0"/>
-          <w:color w:val="F04530"/>
-          <w:spacing w:val="0"/>
-          <w:sz w:val="23"/>
-          <w:szCs w:val="23"/>
-          <w:u w:val="none"/>
+          <w:rFonts w:hint="eastAsia" w:ascii="Arial" w:hAnsi="Arial" w:eastAsia="宋体" w:cs="Arial"/>
+          <w:b w:val="0"/>
+          <w:i w:val="0"/>
+          <w:caps w:val="0"/>
+          <w:color w:val="333333"/>
+          <w:spacing w:val="0"/>
+          <w:sz w:val="28"/>
+          <w:szCs w:val="28"/>
+          <w:shd w:val="clear" w:fill="FFFFFF"/>
+          <w:lang w:val="en-US" w:eastAsia="zh-CN"/>
+        </w:rPr>
+      </w:pPr>
+      <w:r>
+        <w:rPr>
+          <w:rFonts w:hint="eastAsia" w:ascii="Arial" w:hAnsi="Arial" w:eastAsia="宋体" w:cs="Arial"/>
+          <w:b w:val="0"/>
+          <w:i w:val="0"/>
+          <w:caps w:val="0"/>
+          <w:color w:val="333333"/>
+          <w:spacing w:val="0"/>
+          <w:sz w:val="28"/>
+          <w:szCs w:val="28"/>
+          <w:shd w:val="clear" w:fill="FFFFFF"/>
+          <w:lang w:val="en-US" w:eastAsia="zh-CN"/>
+        </w:rPr>
+        <w:t>如果为字符串：parseInt("0x12");//18 parseInt("012",8);//10</w:t>
+      </w:r>
+    </w:p>
+    <w:p>
+      <w:pPr>
+        <w:numPr>
+          <w:ilvl w:val="0"/>
+          <w:numId w:val="0"/>
+        </w:numPr>
+        <w:ind w:firstLine="420" w:firstLineChars="0"/>
+        <w:rPr>
+          <w:rFonts w:hint="eastAsia" w:ascii="Arial" w:hAnsi="Arial" w:eastAsia="宋体" w:cs="Arial"/>
+          <w:b w:val="0"/>
+          <w:i w:val="0"/>
+          <w:caps w:val="0"/>
+          <w:color w:val="333333"/>
+          <w:spacing w:val="0"/>
+          <w:sz w:val="28"/>
+          <w:szCs w:val="28"/>
+          <w:shd w:val="clear" w:fill="FFFFFF"/>
+          <w:lang w:val="en-US" w:eastAsia="zh-CN"/>
+        </w:rPr>
+      </w:pPr>
+      <w:r>
+        <w:rPr>
+          <w:rFonts w:hint="eastAsia" w:ascii="Arial" w:hAnsi="Arial" w:eastAsia="宋体" w:cs="Arial"/>
+          <w:b w:val="0"/>
+          <w:i w:val="0"/>
+          <w:caps w:val="0"/>
+          <w:color w:val="333333"/>
+          <w:spacing w:val="0"/>
+          <w:sz w:val="28"/>
+          <w:szCs w:val="28"/>
+          <w:shd w:val="clear" w:fill="FFFFFF"/>
+          <w:lang w:val="en-US" w:eastAsia="zh-CN"/>
+        </w:rPr>
+        <w:t>parseInt("012");//12</w:t>
+      </w:r>
+    </w:p>
+    <w:p>
+      <w:pPr>
+        <w:numPr>
+          <w:ilvl w:val="0"/>
+          <w:numId w:val="0"/>
+        </w:numPr>
+        <w:rPr>
+          <w:rFonts w:hint="eastAsia" w:ascii="Arial" w:hAnsi="Arial" w:eastAsia="宋体" w:cs="Arial"/>
+          <w:b w:val="0"/>
+          <w:i w:val="0"/>
+          <w:caps w:val="0"/>
+          <w:color w:val="333333"/>
+          <w:spacing w:val="0"/>
+          <w:sz w:val="28"/>
+          <w:szCs w:val="28"/>
+          <w:shd w:val="clear" w:fill="FFFFFF"/>
+          <w:lang w:val="en-US" w:eastAsia="zh-CN"/>
+        </w:rPr>
+      </w:pPr>
+      <w:r>
+        <w:rPr>
+          <w:rFonts w:hint="eastAsia" w:ascii="Arial" w:hAnsi="Arial" w:eastAsia="宋体" w:cs="Arial"/>
+          <w:b w:val="0"/>
+          <w:i w:val="0"/>
+          <w:caps w:val="0"/>
+          <w:color w:val="333333"/>
+          <w:spacing w:val="0"/>
+          <w:sz w:val="28"/>
+          <w:szCs w:val="28"/>
+          <w:shd w:val="clear" w:fill="FFFFFF"/>
+          <w:lang w:val="en-US" w:eastAsia="zh-CN"/>
+        </w:rPr>
+        <w:t>不同点：parseInt在转换含有不是数字特征以外的其他字符串的时候，可以截取前面一节；而Number就会直接转换成 NaN</w:t>
+      </w:r>
+    </w:p>
+    <w:p>
+      <w:pPr>
+        <w:numPr>
+          <w:ilvl w:val="0"/>
+          <w:numId w:val="1"/>
+        </w:numPr>
+        <w:ind w:firstLine="0" w:firstLineChars="0"/>
+        <w:rPr>
+          <w:rFonts w:hint="eastAsia" w:ascii="Arial" w:hAnsi="Arial" w:eastAsia="宋体" w:cs="Arial"/>
+          <w:b w:val="0"/>
+          <w:i w:val="0"/>
+          <w:caps w:val="0"/>
+          <w:color w:val="333333"/>
+          <w:spacing w:val="0"/>
+          <w:sz w:val="28"/>
+          <w:szCs w:val="28"/>
+          <w:shd w:val="clear" w:fill="FFFFFF"/>
+          <w:lang w:val="en-US" w:eastAsia="zh-CN"/>
+        </w:rPr>
+      </w:pPr>
+      <w:r>
+        <w:rPr>
+          <w:rFonts w:hint="eastAsia" w:ascii="Arial" w:hAnsi="Arial" w:eastAsia="宋体" w:cs="Arial"/>
+          <w:b w:val="0"/>
+          <w:i w:val="0"/>
+          <w:caps w:val="0"/>
+          <w:color w:val="333333"/>
+          <w:spacing w:val="0"/>
+          <w:sz w:val="28"/>
+          <w:szCs w:val="28"/>
+          <w:shd w:val="clear" w:fill="FFFFFF"/>
+          <w:lang w:val="en-US" w:eastAsia="zh-CN"/>
+        </w:rPr>
+        <w:t>对于js脚本 修改 keyframes的用法，常规的 dom节点操作不行，需要获取  样式表；</w:t>
+      </w:r>
+    </w:p>
+    <w:p>
+      <w:pPr>
+        <w:numPr>
+          <w:numId w:val="0"/>
+        </w:numPr>
+        <w:rPr>
+          <w:rFonts w:hint="eastAsia" w:ascii="Arial" w:hAnsi="Arial" w:eastAsia="宋体" w:cs="Arial"/>
+          <w:b w:val="0"/>
+          <w:i w:val="0"/>
+          <w:caps w:val="0"/>
+          <w:color w:val="333333"/>
+          <w:spacing w:val="0"/>
+          <w:sz w:val="28"/>
+          <w:szCs w:val="28"/>
+          <w:shd w:val="clear" w:fill="FFFFFF"/>
+          <w:lang w:val="en-US" w:eastAsia="zh-CN"/>
+        </w:rPr>
+      </w:pPr>
+      <w:r>
+        <w:rPr>
+          <w:rFonts w:hint="eastAsia" w:ascii="Arial" w:hAnsi="Arial" w:eastAsia="宋体" w:cs="Arial"/>
+          <w:b w:val="0"/>
+          <w:i w:val="0"/>
+          <w:caps w:val="0"/>
+          <w:color w:val="333333"/>
+          <w:spacing w:val="0"/>
+          <w:sz w:val="28"/>
+          <w:szCs w:val="28"/>
+          <w:shd w:val="clear" w:fill="FFFFFF"/>
+          <w:lang w:val="en-US" w:eastAsia="zh-CN"/>
+        </w:rPr>
+        <w:t>方法如下：</w:t>
+      </w:r>
+    </w:p>
+    <w:p>
+      <w:pPr>
+        <w:pStyle w:val="2"/>
+        <w:keepNext w:val="0"/>
+        <w:keepLines w:val="0"/>
+        <w:widowControl/>
+        <w:suppressLineNumbers w:val="0"/>
+        <w:shd w:val="clear" w:fill="2B2B2B"/>
+        <w:rPr>
+          <w:rFonts w:hint="eastAsia" w:ascii="宋体" w:hAnsi="宋体" w:eastAsia="宋体" w:cs="宋体"/>
+          <w:color w:val="A9B7C6"/>
+          <w:sz w:val="27"/>
+          <w:szCs w:val="27"/>
+          <w:shd w:val="clear" w:fill="2B2B2B"/>
+        </w:rPr>
+      </w:pPr>
+      <w:r>
+        <w:rPr>
+          <w:rFonts w:hint="eastAsia" w:ascii="宋体" w:hAnsi="宋体" w:eastAsia="宋体" w:cs="宋体"/>
+          <w:color w:val="808080"/>
+          <w:sz w:val="27"/>
+          <w:szCs w:val="27"/>
+          <w:shd w:val="clear" w:fill="2B2B2B"/>
+        </w:rPr>
+        <w:t>/*用js 控制 keyframes*/</w:t>
+      </w:r>
+      <w:r>
+        <w:rPr>
+          <w:rFonts w:hint="eastAsia" w:ascii="宋体" w:hAnsi="宋体" w:eastAsia="宋体" w:cs="宋体"/>
+          <w:color w:val="808080"/>
+          <w:sz w:val="27"/>
+          <w:szCs w:val="27"/>
+          <w:shd w:val="clear" w:fill="2B2B2B"/>
+        </w:rPr>
+        <w:br w:type="textWrapping"/>
+      </w:r>
+      <w:r>
+        <w:rPr>
+          <w:rFonts w:hint="eastAsia" w:ascii="宋体" w:hAnsi="宋体" w:eastAsia="宋体" w:cs="宋体"/>
+          <w:color w:val="808080"/>
+          <w:sz w:val="27"/>
+          <w:szCs w:val="27"/>
+          <w:shd w:val="clear" w:fill="2B2B2B"/>
+        </w:rPr>
+        <w:t>//这里看清楚是 哪个对象 含有 deleteRule 和 insertRule 方法</w:t>
+      </w:r>
+      <w:r>
+        <w:rPr>
+          <w:rFonts w:hint="eastAsia" w:ascii="宋体" w:hAnsi="宋体" w:eastAsia="宋体" w:cs="宋体"/>
+          <w:color w:val="808080"/>
+          <w:sz w:val="27"/>
+          <w:szCs w:val="27"/>
+          <w:shd w:val="clear" w:fill="2B2B2B"/>
+        </w:rPr>
+        <w:br w:type="textWrapping"/>
+      </w:r>
+      <w:r>
+        <w:rPr>
+          <w:rFonts w:hint="eastAsia" w:ascii="宋体" w:hAnsi="宋体" w:eastAsia="宋体" w:cs="宋体"/>
+          <w:color w:val="808080"/>
+          <w:sz w:val="27"/>
+          <w:szCs w:val="27"/>
+          <w:shd w:val="clear" w:fill="2B2B2B"/>
+        </w:rPr>
+        <w:t>/*</w:t>
+      </w:r>
+      <w:r>
+        <w:rPr>
+          <w:rFonts w:hint="eastAsia" w:ascii="宋体" w:hAnsi="宋体" w:eastAsia="宋体" w:cs="宋体"/>
+          <w:color w:val="808080"/>
+          <w:sz w:val="27"/>
+          <w:szCs w:val="27"/>
+          <w:shd w:val="clear" w:fill="2B2B2B"/>
+        </w:rPr>
+        <w:br w:type="textWrapping"/>
+      </w:r>
+      <w:r>
+        <w:rPr>
+          <w:rFonts w:hint="eastAsia" w:ascii="宋体" w:hAnsi="宋体" w:eastAsia="宋体" w:cs="宋体"/>
+          <w:color w:val="808080"/>
+          <w:sz w:val="27"/>
+          <w:szCs w:val="27"/>
+          <w:shd w:val="clear" w:fill="2B2B2B"/>
+        </w:rPr>
+        <w:t>* document.styleSheets[0].deleteRule(index); 对应的 索引</w:t>
+      </w:r>
+      <w:r>
+        <w:rPr>
+          <w:rFonts w:hint="eastAsia" w:ascii="宋体" w:hAnsi="宋体" w:eastAsia="宋体" w:cs="宋体"/>
+          <w:color w:val="808080"/>
+          <w:sz w:val="27"/>
+          <w:szCs w:val="27"/>
+          <w:shd w:val="clear" w:fill="2B2B2B"/>
+        </w:rPr>
+        <w:br w:type="textWrapping"/>
+      </w:r>
+      <w:r>
+        <w:rPr>
+          <w:rFonts w:hint="eastAsia" w:ascii="宋体" w:hAnsi="宋体" w:eastAsia="宋体" w:cs="宋体"/>
+          <w:color w:val="808080"/>
+          <w:sz w:val="27"/>
+          <w:szCs w:val="27"/>
+          <w:shd w:val="clear" w:fill="2B2B2B"/>
+        </w:rPr>
+        <w:t>* document.styleSheets[0].insertRule("string样式",position); 也是对应的 索引</w:t>
+      </w:r>
+      <w:r>
+        <w:rPr>
+          <w:rFonts w:hint="eastAsia" w:ascii="宋体" w:hAnsi="宋体" w:eastAsia="宋体" w:cs="宋体"/>
+          <w:color w:val="808080"/>
+          <w:sz w:val="27"/>
+          <w:szCs w:val="27"/>
+          <w:shd w:val="clear" w:fill="2B2B2B"/>
+        </w:rPr>
+        <w:br w:type="textWrapping"/>
+      </w:r>
+      <w:r>
+        <w:rPr>
+          <w:rFonts w:hint="eastAsia" w:ascii="宋体" w:hAnsi="宋体" w:eastAsia="宋体" w:cs="宋体"/>
+          <w:color w:val="808080"/>
+          <w:sz w:val="27"/>
+          <w:szCs w:val="27"/>
+          <w:shd w:val="clear" w:fill="2B2B2B"/>
+        </w:rPr>
+        <w:t>* */</w:t>
+      </w:r>
+      <w:r>
+        <w:rPr>
+          <w:rFonts w:hint="eastAsia" w:ascii="宋体" w:hAnsi="宋体" w:eastAsia="宋体" w:cs="宋体"/>
+          <w:color w:val="808080"/>
+          <w:sz w:val="27"/>
+          <w:szCs w:val="27"/>
+          <w:shd w:val="clear" w:fill="2B2B2B"/>
+        </w:rPr>
+        <w:br w:type="textWrapping"/>
+      </w:r>
+      <w:r>
+        <w:rPr>
+          <w:rFonts w:hint="eastAsia" w:ascii="宋体" w:hAnsi="宋体" w:eastAsia="宋体" w:cs="宋体"/>
+          <w:b/>
+          <w:color w:val="CC7832"/>
+          <w:sz w:val="27"/>
+          <w:szCs w:val="27"/>
+          <w:shd w:val="clear" w:fill="2B2B2B"/>
+        </w:rPr>
+        <w:t xml:space="preserve">function </w:t>
+      </w:r>
+      <w:r>
+        <w:rPr>
+          <w:rFonts w:hint="eastAsia" w:ascii="宋体" w:hAnsi="宋体" w:eastAsia="宋体" w:cs="宋体"/>
+          <w:color w:val="FFC66D"/>
+          <w:sz w:val="27"/>
+          <w:szCs w:val="27"/>
+          <w:shd w:val="clear" w:fill="2B2B2B"/>
+        </w:rPr>
+        <w:t>changeKeyframes</w:t>
+      </w:r>
+      <w:r>
+        <w:rPr>
+          <w:rFonts w:hint="eastAsia" w:ascii="宋体" w:hAnsi="宋体" w:eastAsia="宋体" w:cs="宋体"/>
+          <w:color w:val="A9B7C6"/>
+          <w:sz w:val="27"/>
+          <w:szCs w:val="27"/>
+          <w:shd w:val="clear" w:fill="2B2B2B"/>
+        </w:rPr>
+        <w:t>(name</w:t>
+      </w:r>
+      <w:r>
+        <w:rPr>
+          <w:rFonts w:hint="eastAsia" w:ascii="宋体" w:hAnsi="宋体" w:eastAsia="宋体" w:cs="宋体"/>
+          <w:color w:val="CC7832"/>
+          <w:sz w:val="27"/>
+          <w:szCs w:val="27"/>
+          <w:shd w:val="clear" w:fill="2B2B2B"/>
+        </w:rPr>
+        <w:t>,</w:t>
+      </w:r>
+      <w:r>
+        <w:rPr>
+          <w:rFonts w:hint="eastAsia" w:ascii="宋体" w:hAnsi="宋体" w:eastAsia="宋体" w:cs="宋体"/>
+          <w:color w:val="A9B7C6"/>
+          <w:sz w:val="27"/>
+          <w:szCs w:val="27"/>
+          <w:shd w:val="clear" w:fill="2B2B2B"/>
+        </w:rPr>
+        <w:t>newCss</w:t>
+      </w:r>
+      <w:r>
+        <w:rPr>
+          <w:rFonts w:hint="eastAsia" w:ascii="宋体" w:hAnsi="宋体" w:eastAsia="宋体" w:cs="宋体"/>
+          <w:color w:val="CC7832"/>
+          <w:sz w:val="27"/>
+          <w:szCs w:val="27"/>
+          <w:shd w:val="clear" w:fill="2B2B2B"/>
+        </w:rPr>
+        <w:t>,</w:t>
+      </w:r>
+      <w:r>
+        <w:rPr>
+          <w:rFonts w:hint="eastAsia" w:ascii="宋体" w:hAnsi="宋体" w:eastAsia="宋体" w:cs="宋体"/>
+          <w:color w:val="A9B7C6"/>
+          <w:sz w:val="27"/>
+          <w:szCs w:val="27"/>
+          <w:shd w:val="clear" w:fill="2B2B2B"/>
+        </w:rPr>
+        <w:t>position){</w:t>
+      </w:r>
+      <w:r>
+        <w:rPr>
+          <w:rFonts w:hint="eastAsia" w:ascii="宋体" w:hAnsi="宋体" w:eastAsia="宋体" w:cs="宋体"/>
+          <w:color w:val="A9B7C6"/>
+          <w:sz w:val="27"/>
+          <w:szCs w:val="27"/>
+          <w:shd w:val="clear" w:fill="2B2B2B"/>
+        </w:rPr>
+        <w:br w:type="textWrapping"/>
+      </w:r>
+      <w:r>
+        <w:rPr>
+          <w:rFonts w:hint="eastAsia" w:ascii="宋体" w:hAnsi="宋体" w:eastAsia="宋体" w:cs="宋体"/>
+          <w:color w:val="A9B7C6"/>
+          <w:sz w:val="27"/>
+          <w:szCs w:val="27"/>
+          <w:shd w:val="clear" w:fill="2B2B2B"/>
+        </w:rPr>
+        <w:t xml:space="preserve">    </w:t>
+      </w:r>
+      <w:r>
+        <w:rPr>
+          <w:rFonts w:hint="eastAsia" w:ascii="宋体" w:hAnsi="宋体" w:eastAsia="宋体" w:cs="宋体"/>
+          <w:b/>
+          <w:color w:val="CC7832"/>
+          <w:sz w:val="27"/>
+          <w:szCs w:val="27"/>
+          <w:shd w:val="clear" w:fill="2B2B2B"/>
+        </w:rPr>
+        <w:t xml:space="preserve">let </w:t>
+      </w:r>
+      <w:r>
+        <w:rPr>
+          <w:rFonts w:hint="eastAsia" w:ascii="宋体" w:hAnsi="宋体" w:eastAsia="宋体" w:cs="宋体"/>
+          <w:color w:val="A9B7C6"/>
+          <w:sz w:val="27"/>
+          <w:szCs w:val="27"/>
+          <w:shd w:val="clear" w:fill="2B2B2B"/>
+        </w:rPr>
+        <w:t xml:space="preserve">styleSheets = </w:t>
+      </w:r>
+      <w:r>
+        <w:rPr>
+          <w:rFonts w:hint="eastAsia" w:ascii="宋体" w:hAnsi="宋体" w:eastAsia="宋体" w:cs="宋体"/>
+          <w:color w:val="9876AA"/>
+          <w:sz w:val="27"/>
+          <w:szCs w:val="27"/>
+          <w:shd w:val="clear" w:fill="2B2B2B"/>
+        </w:rPr>
+        <w:t>document</w:t>
+      </w:r>
+      <w:r>
+        <w:rPr>
+          <w:rFonts w:hint="eastAsia" w:ascii="宋体" w:hAnsi="宋体" w:eastAsia="宋体" w:cs="宋体"/>
+          <w:color w:val="A9B7C6"/>
+          <w:sz w:val="27"/>
+          <w:szCs w:val="27"/>
+          <w:shd w:val="clear" w:fill="2B2B2B"/>
+        </w:rPr>
+        <w:t>.</w:t>
+      </w:r>
+      <w:r>
+        <w:rPr>
+          <w:rFonts w:hint="eastAsia" w:ascii="宋体" w:hAnsi="宋体" w:eastAsia="宋体" w:cs="宋体"/>
+          <w:color w:val="9876AA"/>
+          <w:sz w:val="27"/>
+          <w:szCs w:val="27"/>
+          <w:shd w:val="clear" w:fill="2B2B2B"/>
+        </w:rPr>
+        <w:t>styleSheets</w:t>
+      </w:r>
+      <w:r>
+        <w:rPr>
+          <w:rFonts w:hint="eastAsia" w:ascii="宋体" w:hAnsi="宋体" w:eastAsia="宋体" w:cs="宋体"/>
+          <w:color w:val="A9B7C6"/>
+          <w:sz w:val="27"/>
+          <w:szCs w:val="27"/>
+          <w:shd w:val="clear" w:fill="2B2B2B"/>
+        </w:rPr>
+        <w:t>[</w:t>
+      </w:r>
+      <w:r>
+        <w:rPr>
+          <w:rFonts w:hint="eastAsia" w:ascii="宋体" w:hAnsi="宋体" w:eastAsia="宋体" w:cs="宋体"/>
+          <w:color w:val="6897BB"/>
+          <w:sz w:val="27"/>
+          <w:szCs w:val="27"/>
+          <w:shd w:val="clear" w:fill="2B2B2B"/>
+        </w:rPr>
+        <w:t>0</w:t>
+      </w:r>
+      <w:r>
+        <w:rPr>
+          <w:rFonts w:hint="eastAsia" w:ascii="宋体" w:hAnsi="宋体" w:eastAsia="宋体" w:cs="宋体"/>
+          <w:color w:val="A9B7C6"/>
+          <w:sz w:val="27"/>
+          <w:szCs w:val="27"/>
+          <w:shd w:val="clear" w:fill="2B2B2B"/>
+        </w:rPr>
+        <w:t>]</w:t>
+      </w:r>
+      <w:r>
+        <w:rPr>
+          <w:rFonts w:hint="eastAsia" w:ascii="宋体" w:hAnsi="宋体" w:eastAsia="宋体" w:cs="宋体"/>
+          <w:color w:val="CC7832"/>
+          <w:sz w:val="27"/>
+          <w:szCs w:val="27"/>
+          <w:shd w:val="clear" w:fill="2B2B2B"/>
+        </w:rPr>
+        <w:t>;</w:t>
+      </w:r>
+      <w:r>
+        <w:rPr>
+          <w:rFonts w:hint="eastAsia" w:ascii="宋体" w:hAnsi="宋体" w:eastAsia="宋体" w:cs="宋体"/>
+          <w:color w:val="CC7832"/>
+          <w:sz w:val="27"/>
+          <w:szCs w:val="27"/>
+          <w:shd w:val="clear" w:fill="2B2B2B"/>
+        </w:rPr>
+        <w:br w:type="textWrapping"/>
+      </w:r>
+      <w:r>
+        <w:rPr>
+          <w:rFonts w:hint="eastAsia" w:ascii="宋体" w:hAnsi="宋体" w:eastAsia="宋体" w:cs="宋体"/>
+          <w:color w:val="CC7832"/>
+          <w:sz w:val="27"/>
+          <w:szCs w:val="27"/>
+          <w:shd w:val="clear" w:fill="2B2B2B"/>
+        </w:rPr>
+        <w:t xml:space="preserve">    </w:t>
+      </w:r>
+      <w:r>
+        <w:rPr>
+          <w:rFonts w:hint="eastAsia" w:ascii="宋体" w:hAnsi="宋体" w:eastAsia="宋体" w:cs="宋体"/>
+          <w:color w:val="808080"/>
+          <w:sz w:val="27"/>
+          <w:szCs w:val="27"/>
+          <w:shd w:val="clear" w:fill="2B2B2B"/>
+        </w:rPr>
+        <w:t>/*这里有两种 , 分辨 keyframes 的用 name （就是 animation 的名字）,如果是普通的css 分辨通过 selectorText的值（对应的 选择器值 ）*/</w:t>
+      </w:r>
+      <w:r>
+        <w:rPr>
+          <w:rFonts w:hint="eastAsia" w:ascii="宋体" w:hAnsi="宋体" w:eastAsia="宋体" w:cs="宋体"/>
+          <w:color w:val="808080"/>
+          <w:sz w:val="27"/>
+          <w:szCs w:val="27"/>
+          <w:shd w:val="clear" w:fill="2B2B2B"/>
+        </w:rPr>
+        <w:br w:type="textWrapping"/>
+      </w:r>
+      <w:r>
+        <w:rPr>
+          <w:rFonts w:hint="eastAsia" w:ascii="宋体" w:hAnsi="宋体" w:eastAsia="宋体" w:cs="宋体"/>
+          <w:color w:val="808080"/>
+          <w:sz w:val="27"/>
+          <w:szCs w:val="27"/>
+          <w:shd w:val="clear" w:fill="2B2B2B"/>
+        </w:rPr>
+        <w:t xml:space="preserve">    </w:t>
+      </w:r>
+      <w:r>
+        <w:rPr>
+          <w:rFonts w:hint="eastAsia" w:ascii="宋体" w:hAnsi="宋体" w:eastAsia="宋体" w:cs="宋体"/>
+          <w:b/>
+          <w:color w:val="CC7832"/>
+          <w:sz w:val="27"/>
+          <w:szCs w:val="27"/>
+          <w:shd w:val="clear" w:fill="2B2B2B"/>
+        </w:rPr>
+        <w:t>for</w:t>
+      </w:r>
+      <w:r>
+        <w:rPr>
+          <w:rFonts w:hint="eastAsia" w:ascii="宋体" w:hAnsi="宋体" w:eastAsia="宋体" w:cs="宋体"/>
+          <w:color w:val="A9B7C6"/>
+          <w:sz w:val="27"/>
+          <w:szCs w:val="27"/>
+          <w:shd w:val="clear" w:fill="2B2B2B"/>
+        </w:rPr>
+        <w:t>(</w:t>
+      </w:r>
+      <w:r>
+        <w:rPr>
+          <w:rFonts w:hint="eastAsia" w:ascii="宋体" w:hAnsi="宋体" w:eastAsia="宋体" w:cs="宋体"/>
+          <w:b/>
+          <w:color w:val="CC7832"/>
+          <w:sz w:val="27"/>
+          <w:szCs w:val="27"/>
+          <w:shd w:val="clear" w:fill="2B2B2B"/>
+        </w:rPr>
+        <w:t xml:space="preserve">let </w:t>
+      </w:r>
+      <w:r>
+        <w:rPr>
+          <w:rFonts w:hint="eastAsia" w:ascii="宋体" w:hAnsi="宋体" w:eastAsia="宋体" w:cs="宋体"/>
+          <w:color w:val="A9B7C6"/>
+          <w:sz w:val="27"/>
+          <w:szCs w:val="27"/>
+          <w:shd w:val="clear" w:fill="2B2B2B"/>
+        </w:rPr>
+        <w:t>i=</w:t>
+      </w:r>
+      <w:r>
+        <w:rPr>
+          <w:rFonts w:hint="eastAsia" w:ascii="宋体" w:hAnsi="宋体" w:eastAsia="宋体" w:cs="宋体"/>
+          <w:color w:val="6897BB"/>
+          <w:sz w:val="27"/>
+          <w:szCs w:val="27"/>
+          <w:shd w:val="clear" w:fill="2B2B2B"/>
+        </w:rPr>
+        <w:t>0</w:t>
+      </w:r>
+      <w:r>
+        <w:rPr>
+          <w:rFonts w:hint="eastAsia" w:ascii="宋体" w:hAnsi="宋体" w:eastAsia="宋体" w:cs="宋体"/>
+          <w:color w:val="CC7832"/>
+          <w:sz w:val="27"/>
+          <w:szCs w:val="27"/>
+          <w:shd w:val="clear" w:fill="2B2B2B"/>
+        </w:rPr>
+        <w:t>;</w:t>
+      </w:r>
+      <w:r>
+        <w:rPr>
+          <w:rFonts w:hint="eastAsia" w:ascii="宋体" w:hAnsi="宋体" w:eastAsia="宋体" w:cs="宋体"/>
+          <w:color w:val="A9B7C6"/>
+          <w:sz w:val="27"/>
+          <w:szCs w:val="27"/>
+          <w:shd w:val="clear" w:fill="2B2B2B"/>
+        </w:rPr>
+        <w:t>i&lt;styleSheets.</w:t>
+      </w:r>
+      <w:r>
+        <w:rPr>
+          <w:rFonts w:hint="eastAsia" w:ascii="宋体" w:hAnsi="宋体" w:eastAsia="宋体" w:cs="宋体"/>
+          <w:color w:val="9876AA"/>
+          <w:sz w:val="27"/>
+          <w:szCs w:val="27"/>
+          <w:shd w:val="clear" w:fill="2B2B2B"/>
+        </w:rPr>
+        <w:t>cssRules</w:t>
+      </w:r>
+      <w:r>
+        <w:rPr>
+          <w:rFonts w:hint="eastAsia" w:ascii="宋体" w:hAnsi="宋体" w:eastAsia="宋体" w:cs="宋体"/>
+          <w:color w:val="A9B7C6"/>
+          <w:sz w:val="27"/>
+          <w:szCs w:val="27"/>
+          <w:shd w:val="clear" w:fill="2B2B2B"/>
+        </w:rPr>
+        <w:t>.</w:t>
+      </w:r>
+      <w:r>
+        <w:rPr>
+          <w:rFonts w:hint="eastAsia" w:ascii="宋体" w:hAnsi="宋体" w:eastAsia="宋体" w:cs="宋体"/>
+          <w:color w:val="9876AA"/>
+          <w:sz w:val="27"/>
+          <w:szCs w:val="27"/>
+          <w:shd w:val="clear" w:fill="2B2B2B"/>
+        </w:rPr>
+        <w:t>length</w:t>
+      </w:r>
+      <w:r>
+        <w:rPr>
+          <w:rFonts w:hint="eastAsia" w:ascii="宋体" w:hAnsi="宋体" w:eastAsia="宋体" w:cs="宋体"/>
+          <w:color w:val="CC7832"/>
+          <w:sz w:val="27"/>
+          <w:szCs w:val="27"/>
+          <w:shd w:val="clear" w:fill="2B2B2B"/>
+        </w:rPr>
+        <w:t>;</w:t>
+      </w:r>
+      <w:r>
+        <w:rPr>
+          <w:rFonts w:hint="eastAsia" w:ascii="宋体" w:hAnsi="宋体" w:eastAsia="宋体" w:cs="宋体"/>
+          <w:color w:val="A9B7C6"/>
+          <w:sz w:val="27"/>
+          <w:szCs w:val="27"/>
+          <w:shd w:val="clear" w:fill="2B2B2B"/>
+        </w:rPr>
+        <w:t>i++){</w:t>
+      </w:r>
+      <w:r>
+        <w:rPr>
+          <w:rFonts w:hint="eastAsia" w:ascii="宋体" w:hAnsi="宋体" w:eastAsia="宋体" w:cs="宋体"/>
+          <w:color w:val="A9B7C6"/>
+          <w:sz w:val="27"/>
+          <w:szCs w:val="27"/>
+          <w:shd w:val="clear" w:fill="2B2B2B"/>
+        </w:rPr>
+        <w:br w:type="textWrapping"/>
+      </w:r>
+      <w:r>
+        <w:rPr>
+          <w:rFonts w:hint="eastAsia" w:ascii="宋体" w:hAnsi="宋体" w:eastAsia="宋体" w:cs="宋体"/>
+          <w:color w:val="A9B7C6"/>
+          <w:sz w:val="27"/>
+          <w:szCs w:val="27"/>
+          <w:shd w:val="clear" w:fill="2B2B2B"/>
+        </w:rPr>
+        <w:t xml:space="preserve">        </w:t>
+      </w:r>
+      <w:r>
+        <w:rPr>
+          <w:rFonts w:hint="eastAsia" w:ascii="宋体" w:hAnsi="宋体" w:eastAsia="宋体" w:cs="宋体"/>
+          <w:b/>
+          <w:color w:val="CC7832"/>
+          <w:sz w:val="27"/>
+          <w:szCs w:val="27"/>
+          <w:shd w:val="clear" w:fill="2B2B2B"/>
+        </w:rPr>
+        <w:t>if</w:t>
+      </w:r>
+      <w:r>
+        <w:rPr>
+          <w:rFonts w:hint="eastAsia" w:ascii="宋体" w:hAnsi="宋体" w:eastAsia="宋体" w:cs="宋体"/>
+          <w:color w:val="A9B7C6"/>
+          <w:sz w:val="27"/>
+          <w:szCs w:val="27"/>
+          <w:shd w:val="clear" w:fill="2B2B2B"/>
+        </w:rPr>
+        <w:t>(styleSheets.</w:t>
+      </w:r>
+      <w:r>
+        <w:rPr>
+          <w:rFonts w:hint="eastAsia" w:ascii="宋体" w:hAnsi="宋体" w:eastAsia="宋体" w:cs="宋体"/>
+          <w:color w:val="9876AA"/>
+          <w:sz w:val="27"/>
+          <w:szCs w:val="27"/>
+          <w:shd w:val="clear" w:fill="2B2B2B"/>
+        </w:rPr>
+        <w:t>cssRules</w:t>
+      </w:r>
+      <w:r>
+        <w:rPr>
+          <w:rFonts w:hint="eastAsia" w:ascii="宋体" w:hAnsi="宋体" w:eastAsia="宋体" w:cs="宋体"/>
+          <w:color w:val="A9B7C6"/>
+          <w:sz w:val="27"/>
+          <w:szCs w:val="27"/>
+          <w:shd w:val="clear" w:fill="2B2B2B"/>
+        </w:rPr>
+        <w:t>[i].</w:t>
+      </w:r>
+      <w:r>
+        <w:rPr>
+          <w:rFonts w:hint="eastAsia" w:ascii="宋体" w:hAnsi="宋体" w:eastAsia="宋体" w:cs="宋体"/>
+          <w:color w:val="9876AA"/>
+          <w:sz w:val="27"/>
+          <w:szCs w:val="27"/>
+          <w:shd w:val="clear" w:fill="2B2B2B"/>
+        </w:rPr>
+        <w:t xml:space="preserve">type </w:t>
+      </w:r>
+      <w:r>
+        <w:rPr>
+          <w:rFonts w:hint="eastAsia" w:ascii="宋体" w:hAnsi="宋体" w:eastAsia="宋体" w:cs="宋体"/>
+          <w:color w:val="A9B7C6"/>
+          <w:sz w:val="27"/>
+          <w:szCs w:val="27"/>
+          <w:shd w:val="clear" w:fill="2B2B2B"/>
+        </w:rPr>
+        <w:t xml:space="preserve">== </w:t>
+      </w:r>
+      <w:r>
+        <w:rPr>
+          <w:rFonts w:hint="eastAsia" w:ascii="宋体" w:hAnsi="宋体" w:eastAsia="宋体" w:cs="宋体"/>
+          <w:color w:val="6897BB"/>
+          <w:sz w:val="27"/>
+          <w:szCs w:val="27"/>
+          <w:shd w:val="clear" w:fill="2B2B2B"/>
+        </w:rPr>
+        <w:t xml:space="preserve">7 </w:t>
+      </w:r>
+      <w:r>
+        <w:rPr>
+          <w:rFonts w:hint="eastAsia" w:ascii="宋体" w:hAnsi="宋体" w:eastAsia="宋体" w:cs="宋体"/>
+          <w:color w:val="A9B7C6"/>
+          <w:sz w:val="27"/>
+          <w:szCs w:val="27"/>
+          <w:shd w:val="clear" w:fill="2B2B2B"/>
+        </w:rPr>
+        <w:t>&amp;&amp; styleSheets.</w:t>
+      </w:r>
+      <w:r>
+        <w:rPr>
+          <w:rFonts w:hint="eastAsia" w:ascii="宋体" w:hAnsi="宋体" w:eastAsia="宋体" w:cs="宋体"/>
+          <w:color w:val="9876AA"/>
+          <w:sz w:val="27"/>
+          <w:szCs w:val="27"/>
+          <w:shd w:val="clear" w:fill="2B2B2B"/>
+        </w:rPr>
+        <w:t>cssRules</w:t>
+      </w:r>
+      <w:r>
+        <w:rPr>
+          <w:rFonts w:hint="eastAsia" w:ascii="宋体" w:hAnsi="宋体" w:eastAsia="宋体" w:cs="宋体"/>
+          <w:color w:val="A9B7C6"/>
+          <w:sz w:val="27"/>
+          <w:szCs w:val="27"/>
+          <w:shd w:val="clear" w:fill="2B2B2B"/>
+        </w:rPr>
+        <w:t>[i].</w:t>
+      </w:r>
+      <w:r>
+        <w:rPr>
+          <w:rFonts w:hint="eastAsia" w:ascii="宋体" w:hAnsi="宋体" w:eastAsia="宋体" w:cs="宋体"/>
+          <w:color w:val="FFC66D"/>
+          <w:sz w:val="27"/>
+          <w:szCs w:val="27"/>
+          <w:shd w:val="clear" w:fill="2B2B2B"/>
+        </w:rPr>
+        <w:t xml:space="preserve">name </w:t>
+      </w:r>
+      <w:r>
+        <w:rPr>
+          <w:rFonts w:hint="eastAsia" w:ascii="宋体" w:hAnsi="宋体" w:eastAsia="宋体" w:cs="宋体"/>
+          <w:color w:val="A9B7C6"/>
+          <w:sz w:val="27"/>
+          <w:szCs w:val="27"/>
+          <w:shd w:val="clear" w:fill="2B2B2B"/>
+        </w:rPr>
+        <w:t>== name){</w:t>
+      </w:r>
+      <w:r>
+        <w:rPr>
+          <w:rFonts w:hint="eastAsia" w:ascii="宋体" w:hAnsi="宋体" w:eastAsia="宋体" w:cs="宋体"/>
+          <w:color w:val="A9B7C6"/>
+          <w:sz w:val="27"/>
+          <w:szCs w:val="27"/>
+          <w:shd w:val="clear" w:fill="2B2B2B"/>
+        </w:rPr>
+        <w:br w:type="textWrapping"/>
+      </w:r>
+      <w:r>
+        <w:rPr>
+          <w:rFonts w:hint="eastAsia" w:ascii="宋体" w:hAnsi="宋体" w:eastAsia="宋体" w:cs="宋体"/>
+          <w:color w:val="A9B7C6"/>
+          <w:sz w:val="27"/>
+          <w:szCs w:val="27"/>
+          <w:shd w:val="clear" w:fill="2B2B2B"/>
+        </w:rPr>
+        <w:t xml:space="preserve">            styleSheets.</w:t>
+      </w:r>
+      <w:r>
+        <w:rPr>
+          <w:rFonts w:hint="eastAsia" w:ascii="宋体" w:hAnsi="宋体" w:eastAsia="宋体" w:cs="宋体"/>
+          <w:color w:val="FFC66D"/>
+          <w:sz w:val="27"/>
+          <w:szCs w:val="27"/>
+          <w:shd w:val="clear" w:fill="2B2B2B"/>
+        </w:rPr>
+        <w:t>deleteRule</w:t>
+      </w:r>
+      <w:r>
+        <w:rPr>
+          <w:rFonts w:hint="eastAsia" w:ascii="宋体" w:hAnsi="宋体" w:eastAsia="宋体" w:cs="宋体"/>
+          <w:color w:val="A9B7C6"/>
+          <w:sz w:val="27"/>
+          <w:szCs w:val="27"/>
+          <w:shd w:val="clear" w:fill="2B2B2B"/>
+        </w:rPr>
+        <w:t>(i)</w:t>
+      </w:r>
+      <w:r>
+        <w:rPr>
+          <w:rFonts w:hint="eastAsia" w:ascii="宋体" w:hAnsi="宋体" w:eastAsia="宋体" w:cs="宋体"/>
+          <w:color w:val="CC7832"/>
+          <w:sz w:val="27"/>
+          <w:szCs w:val="27"/>
+          <w:shd w:val="clear" w:fill="2B2B2B"/>
+        </w:rPr>
+        <w:t>;</w:t>
+      </w:r>
+      <w:r>
+        <w:rPr>
+          <w:rFonts w:hint="eastAsia" w:ascii="宋体" w:hAnsi="宋体" w:eastAsia="宋体" w:cs="宋体"/>
+          <w:color w:val="CC7832"/>
+          <w:sz w:val="27"/>
+          <w:szCs w:val="27"/>
+          <w:shd w:val="clear" w:fill="2B2B2B"/>
+        </w:rPr>
+        <w:br w:type="textWrapping"/>
+      </w:r>
+      <w:r>
+        <w:rPr>
+          <w:rFonts w:hint="eastAsia" w:ascii="宋体" w:hAnsi="宋体" w:eastAsia="宋体" w:cs="宋体"/>
+          <w:color w:val="CC7832"/>
+          <w:sz w:val="27"/>
+          <w:szCs w:val="27"/>
+          <w:shd w:val="clear" w:fill="2B2B2B"/>
+        </w:rPr>
+        <w:t xml:space="preserve">            </w:t>
+      </w:r>
+      <w:r>
+        <w:rPr>
+          <w:rFonts w:hint="eastAsia" w:ascii="宋体" w:hAnsi="宋体" w:eastAsia="宋体" w:cs="宋体"/>
+          <w:color w:val="A9B7C6"/>
+          <w:sz w:val="27"/>
+          <w:szCs w:val="27"/>
+          <w:shd w:val="clear" w:fill="2B2B2B"/>
+        </w:rPr>
+        <w:t>styleSheets.</w:t>
+      </w:r>
+      <w:r>
+        <w:rPr>
+          <w:rFonts w:hint="eastAsia" w:ascii="宋体" w:hAnsi="宋体" w:eastAsia="宋体" w:cs="宋体"/>
+          <w:color w:val="FFC66D"/>
+          <w:sz w:val="27"/>
+          <w:szCs w:val="27"/>
+          <w:shd w:val="clear" w:fill="2B2B2B"/>
+        </w:rPr>
+        <w:t>insertRule</w:t>
+      </w:r>
+      <w:r>
+        <w:rPr>
+          <w:rFonts w:hint="eastAsia" w:ascii="宋体" w:hAnsi="宋体" w:eastAsia="宋体" w:cs="宋体"/>
+          <w:color w:val="A9B7C6"/>
+          <w:sz w:val="27"/>
+          <w:szCs w:val="27"/>
+          <w:shd w:val="clear" w:fill="2B2B2B"/>
+        </w:rPr>
+        <w:t>(newCss</w:t>
+      </w:r>
+      <w:r>
+        <w:rPr>
+          <w:rFonts w:hint="eastAsia" w:ascii="宋体" w:hAnsi="宋体" w:eastAsia="宋体" w:cs="宋体"/>
+          <w:color w:val="CC7832"/>
+          <w:sz w:val="27"/>
+          <w:szCs w:val="27"/>
+          <w:shd w:val="clear" w:fill="2B2B2B"/>
+        </w:rPr>
+        <w:t>,</w:t>
+      </w:r>
+      <w:r>
+        <w:rPr>
+          <w:rFonts w:hint="eastAsia" w:ascii="宋体" w:hAnsi="宋体" w:eastAsia="宋体" w:cs="宋体"/>
+          <w:color w:val="A9B7C6"/>
+          <w:sz w:val="27"/>
+          <w:szCs w:val="27"/>
+          <w:shd w:val="clear" w:fill="2B2B2B"/>
+        </w:rPr>
+        <w:t>position)</w:t>
+      </w:r>
+      <w:r>
+        <w:rPr>
+          <w:rFonts w:hint="eastAsia" w:ascii="宋体" w:hAnsi="宋体" w:eastAsia="宋体" w:cs="宋体"/>
+          <w:color w:val="CC7832"/>
+          <w:sz w:val="27"/>
+          <w:szCs w:val="27"/>
+          <w:shd w:val="clear" w:fill="2B2B2B"/>
+        </w:rPr>
+        <w:t>;</w:t>
+      </w:r>
+      <w:r>
+        <w:rPr>
+          <w:rFonts w:hint="eastAsia" w:ascii="宋体" w:hAnsi="宋体" w:eastAsia="宋体" w:cs="宋体"/>
+          <w:color w:val="CC7832"/>
+          <w:sz w:val="27"/>
+          <w:szCs w:val="27"/>
+          <w:shd w:val="clear" w:fill="2B2B2B"/>
+        </w:rPr>
+        <w:br w:type="textWrapping"/>
+      </w:r>
+      <w:r>
+        <w:rPr>
+          <w:rFonts w:hint="eastAsia" w:ascii="宋体" w:hAnsi="宋体" w:eastAsia="宋体" w:cs="宋体"/>
+          <w:color w:val="CC7832"/>
+          <w:sz w:val="27"/>
+          <w:szCs w:val="27"/>
+          <w:shd w:val="clear" w:fill="2B2B2B"/>
+        </w:rPr>
+        <w:t xml:space="preserve">            </w:t>
+      </w:r>
+      <w:r>
+        <w:rPr>
+          <w:rFonts w:hint="eastAsia" w:ascii="宋体" w:hAnsi="宋体" w:eastAsia="宋体" w:cs="宋体"/>
+          <w:color w:val="9876AA"/>
+          <w:sz w:val="27"/>
+          <w:szCs w:val="27"/>
+          <w:shd w:val="clear" w:fill="2B2B2B"/>
+        </w:rPr>
+        <w:t>console</w:t>
+      </w:r>
+      <w:r>
+        <w:rPr>
+          <w:rFonts w:hint="eastAsia" w:ascii="宋体" w:hAnsi="宋体" w:eastAsia="宋体" w:cs="宋体"/>
+          <w:color w:val="A9B7C6"/>
+          <w:sz w:val="27"/>
+          <w:szCs w:val="27"/>
+          <w:shd w:val="clear" w:fill="2B2B2B"/>
+        </w:rPr>
+        <w:t>.</w:t>
+      </w:r>
+      <w:r>
+        <w:rPr>
+          <w:rFonts w:hint="eastAsia" w:ascii="宋体" w:hAnsi="宋体" w:eastAsia="宋体" w:cs="宋体"/>
+          <w:color w:val="FFC66D"/>
+          <w:sz w:val="27"/>
+          <w:szCs w:val="27"/>
+          <w:shd w:val="clear" w:fill="2B2B2B"/>
+        </w:rPr>
+        <w:t>log</w:t>
+      </w:r>
+      <w:r>
+        <w:rPr>
+          <w:rFonts w:hint="eastAsia" w:ascii="宋体" w:hAnsi="宋体" w:eastAsia="宋体" w:cs="宋体"/>
+          <w:color w:val="A9B7C6"/>
+          <w:sz w:val="27"/>
+          <w:szCs w:val="27"/>
+          <w:shd w:val="clear" w:fill="2B2B2B"/>
+        </w:rPr>
+        <w:t>(</w:t>
+      </w:r>
+      <w:r>
+        <w:rPr>
+          <w:rFonts w:hint="eastAsia" w:ascii="宋体" w:hAnsi="宋体" w:eastAsia="宋体" w:cs="宋体"/>
+          <w:color w:val="9876AA"/>
+          <w:sz w:val="27"/>
+          <w:szCs w:val="27"/>
+          <w:shd w:val="clear" w:fill="2B2B2B"/>
+        </w:rPr>
+        <w:t>document</w:t>
+      </w:r>
+      <w:r>
+        <w:rPr>
+          <w:rFonts w:hint="eastAsia" w:ascii="宋体" w:hAnsi="宋体" w:eastAsia="宋体" w:cs="宋体"/>
+          <w:color w:val="A9B7C6"/>
+          <w:sz w:val="27"/>
+          <w:szCs w:val="27"/>
+          <w:shd w:val="clear" w:fill="2B2B2B"/>
+        </w:rPr>
+        <w:t>.</w:t>
+      </w:r>
+      <w:r>
+        <w:rPr>
+          <w:rFonts w:hint="eastAsia" w:ascii="宋体" w:hAnsi="宋体" w:eastAsia="宋体" w:cs="宋体"/>
+          <w:color w:val="9876AA"/>
+          <w:sz w:val="27"/>
+          <w:szCs w:val="27"/>
+          <w:shd w:val="clear" w:fill="2B2B2B"/>
+        </w:rPr>
+        <w:t>styleSheets</w:t>
+      </w:r>
+      <w:r>
+        <w:rPr>
+          <w:rFonts w:hint="eastAsia" w:ascii="宋体" w:hAnsi="宋体" w:eastAsia="宋体" w:cs="宋体"/>
+          <w:color w:val="A9B7C6"/>
+          <w:sz w:val="27"/>
+          <w:szCs w:val="27"/>
+          <w:shd w:val="clear" w:fill="2B2B2B"/>
+        </w:rPr>
+        <w:t>)</w:t>
+      </w:r>
+      <w:r>
+        <w:rPr>
+          <w:rFonts w:hint="eastAsia" w:ascii="宋体" w:hAnsi="宋体" w:eastAsia="宋体" w:cs="宋体"/>
+          <w:color w:val="CC7832"/>
+          <w:sz w:val="27"/>
+          <w:szCs w:val="27"/>
+          <w:shd w:val="clear" w:fill="2B2B2B"/>
+        </w:rPr>
+        <w:t>;</w:t>
+      </w:r>
+      <w:r>
+        <w:rPr>
+          <w:rFonts w:hint="eastAsia" w:ascii="宋体" w:hAnsi="宋体" w:eastAsia="宋体" w:cs="宋体"/>
+          <w:color w:val="CC7832"/>
+          <w:sz w:val="27"/>
+          <w:szCs w:val="27"/>
+          <w:shd w:val="clear" w:fill="2B2B2B"/>
+        </w:rPr>
+        <w:br w:type="textWrapping"/>
+      </w:r>
+      <w:r>
+        <w:rPr>
+          <w:rFonts w:hint="eastAsia" w:ascii="宋体" w:hAnsi="宋体" w:eastAsia="宋体" w:cs="宋体"/>
+          <w:color w:val="CC7832"/>
+          <w:sz w:val="27"/>
+          <w:szCs w:val="27"/>
+          <w:shd w:val="clear" w:fill="2B2B2B"/>
+        </w:rPr>
+        <w:t xml:space="preserve">        </w:t>
+      </w:r>
+      <w:r>
+        <w:rPr>
+          <w:rFonts w:hint="eastAsia" w:ascii="宋体" w:hAnsi="宋体" w:eastAsia="宋体" w:cs="宋体"/>
+          <w:color w:val="A9B7C6"/>
+          <w:sz w:val="27"/>
+          <w:szCs w:val="27"/>
+          <w:shd w:val="clear" w:fill="2B2B2B"/>
+        </w:rPr>
+        <w:t>}</w:t>
+      </w:r>
+      <w:r>
+        <w:rPr>
+          <w:rFonts w:hint="eastAsia" w:ascii="宋体" w:hAnsi="宋体" w:eastAsia="宋体" w:cs="宋体"/>
+          <w:color w:val="A9B7C6"/>
+          <w:sz w:val="27"/>
+          <w:szCs w:val="27"/>
+          <w:shd w:val="clear" w:fill="2B2B2B"/>
+        </w:rPr>
+        <w:br w:type="textWrapping"/>
+      </w:r>
+      <w:r>
+        <w:rPr>
+          <w:rFonts w:hint="eastAsia" w:ascii="宋体" w:hAnsi="宋体" w:eastAsia="宋体" w:cs="宋体"/>
+          <w:color w:val="A9B7C6"/>
+          <w:sz w:val="27"/>
+          <w:szCs w:val="27"/>
+          <w:shd w:val="clear" w:fill="2B2B2B"/>
+        </w:rPr>
+        <w:t xml:space="preserve">    }</w:t>
+      </w:r>
+      <w:r>
+        <w:rPr>
+          <w:rFonts w:hint="eastAsia" w:ascii="宋体" w:hAnsi="宋体" w:eastAsia="宋体" w:cs="宋体"/>
+          <w:color w:val="A9B7C6"/>
+          <w:sz w:val="27"/>
+          <w:szCs w:val="27"/>
+          <w:shd w:val="clear" w:fill="2B2B2B"/>
+        </w:rPr>
+        <w:br w:type="textWrapping"/>
+      </w:r>
+      <w:r>
+        <w:rPr>
+          <w:rFonts w:hint="eastAsia" w:ascii="宋体" w:hAnsi="宋体" w:eastAsia="宋体" w:cs="宋体"/>
+          <w:color w:val="A9B7C6"/>
+          <w:sz w:val="27"/>
+          <w:szCs w:val="27"/>
+          <w:shd w:val="clear" w:fill="2B2B2B"/>
+        </w:rPr>
+        <w:t>}</w:t>
+      </w:r>
+      <w:bookmarkStart w:id="0" w:name="_GoBack"/>
+      <w:bookmarkEnd w:id="0"/>
+    </w:p>
+    <w:p>
+      <w:pPr>
+        <w:pStyle w:val="2"/>
+        <w:keepNext w:val="0"/>
+        <w:keepLines w:val="0"/>
+        <w:widowControl/>
+        <w:suppressLineNumbers w:val="0"/>
+        <w:shd w:val="clear" w:fill="2B2B2B"/>
+        <w:rPr>
+          <w:rFonts w:hint="eastAsia" w:ascii="宋体" w:hAnsi="宋体" w:eastAsia="宋体" w:cs="宋体"/>
+          <w:color w:val="A9B7C6"/>
+          <w:sz w:val="27"/>
+          <w:szCs w:val="27"/>
+        </w:rPr>
+      </w:pPr>
+      <w:r>
+        <w:rPr>
+          <w:rFonts w:hint="eastAsia" w:ascii="宋体" w:hAnsi="宋体" w:eastAsia="宋体" w:cs="宋体"/>
+          <w:color w:val="FFC66D"/>
+          <w:sz w:val="27"/>
+          <w:szCs w:val="27"/>
+          <w:shd w:val="clear" w:fill="2B2B2B"/>
+        </w:rPr>
+        <w:t>changeKeyframes</w:t>
+      </w:r>
+      <w:r>
+        <w:rPr>
+          <w:rFonts w:hint="eastAsia" w:ascii="宋体" w:hAnsi="宋体" w:eastAsia="宋体" w:cs="宋体"/>
+          <w:color w:val="A9B7C6"/>
+          <w:sz w:val="27"/>
+          <w:szCs w:val="27"/>
+          <w:shd w:val="clear" w:fill="2B2B2B"/>
+        </w:rPr>
+        <w:t>(</w:t>
+      </w:r>
+      <w:r>
+        <w:rPr>
+          <w:rFonts w:hint="eastAsia" w:ascii="宋体" w:hAnsi="宋体" w:eastAsia="宋体" w:cs="宋体"/>
+          <w:color w:val="6A8759"/>
+          <w:sz w:val="27"/>
+          <w:szCs w:val="27"/>
+          <w:shd w:val="clear" w:fill="2B2B2B"/>
+        </w:rPr>
+        <w:t>"try"</w:t>
+      </w:r>
+      <w:r>
+        <w:rPr>
+          <w:rFonts w:hint="eastAsia" w:ascii="宋体" w:hAnsi="宋体" w:eastAsia="宋体" w:cs="宋体"/>
+          <w:color w:val="CC7832"/>
+          <w:sz w:val="27"/>
+          <w:szCs w:val="27"/>
+          <w:shd w:val="clear" w:fill="2B2B2B"/>
+        </w:rPr>
+        <w:t>,</w:t>
+      </w:r>
+      <w:r>
+        <w:rPr>
+          <w:rFonts w:hint="eastAsia" w:ascii="宋体" w:hAnsi="宋体" w:eastAsia="宋体" w:cs="宋体"/>
+          <w:color w:val="6A8759"/>
+          <w:sz w:val="27"/>
+          <w:szCs w:val="27"/>
+          <w:shd w:val="clear" w:fill="2B2B2B"/>
+        </w:rPr>
+        <w:t xml:space="preserve">`@keyframes try {  </w:t>
+      </w:r>
+      <w:r>
+        <w:rPr>
+          <w:rFonts w:hint="eastAsia" w:ascii="宋体" w:hAnsi="宋体" w:eastAsia="宋体" w:cs="宋体"/>
+          <w:color w:val="6A8759"/>
+          <w:sz w:val="27"/>
+          <w:szCs w:val="27"/>
+          <w:shd w:val="clear" w:fill="2B2B2B"/>
+        </w:rPr>
+        <w:br w:type="textWrapping"/>
+      </w:r>
+      <w:r>
+        <w:rPr>
+          <w:rFonts w:hint="eastAsia" w:ascii="宋体" w:hAnsi="宋体" w:eastAsia="宋体" w:cs="宋体"/>
+          <w:color w:val="6A8759"/>
+          <w:sz w:val="27"/>
+          <w:szCs w:val="27"/>
+          <w:shd w:val="clear" w:fill="2B2B2B"/>
+        </w:rPr>
+        <w:t xml:space="preserve">    0% {</w:t>
+      </w:r>
+      <w:r>
+        <w:rPr>
+          <w:rFonts w:hint="eastAsia" w:ascii="宋体" w:hAnsi="宋体" w:eastAsia="宋体" w:cs="宋体"/>
+          <w:color w:val="6A8759"/>
+          <w:sz w:val="27"/>
+          <w:szCs w:val="27"/>
+          <w:shd w:val="clear" w:fill="2B2B2B"/>
+        </w:rPr>
+        <w:br w:type="textWrapping"/>
+      </w:r>
+      <w:r>
+        <w:rPr>
+          <w:rFonts w:hint="eastAsia" w:ascii="宋体" w:hAnsi="宋体" w:eastAsia="宋体" w:cs="宋体"/>
+          <w:color w:val="6A8759"/>
+          <w:sz w:val="27"/>
+          <w:szCs w:val="27"/>
+          <w:shd w:val="clear" w:fill="2B2B2B"/>
+        </w:rPr>
+        <w:t xml:space="preserve">        transform :translateX(100%) scale(1);</w:t>
+      </w:r>
+      <w:r>
+        <w:rPr>
+          <w:rFonts w:hint="eastAsia" w:ascii="宋体" w:hAnsi="宋体" w:eastAsia="宋体" w:cs="宋体"/>
+          <w:color w:val="6A8759"/>
+          <w:sz w:val="27"/>
+          <w:szCs w:val="27"/>
+          <w:shd w:val="clear" w:fill="2B2B2B"/>
+        </w:rPr>
+        <w:br w:type="textWrapping"/>
+      </w:r>
+      <w:r>
+        <w:rPr>
+          <w:rFonts w:hint="eastAsia" w:ascii="宋体" w:hAnsi="宋体" w:eastAsia="宋体" w:cs="宋体"/>
+          <w:color w:val="6A8759"/>
+          <w:sz w:val="27"/>
+          <w:szCs w:val="27"/>
+          <w:shd w:val="clear" w:fill="2B2B2B"/>
+        </w:rPr>
+        <w:t xml:space="preserve">        opacity:0;</w:t>
+      </w:r>
+      <w:r>
+        <w:rPr>
+          <w:rFonts w:hint="eastAsia" w:ascii="宋体" w:hAnsi="宋体" w:eastAsia="宋体" w:cs="宋体"/>
+          <w:color w:val="6A8759"/>
+          <w:sz w:val="27"/>
+          <w:szCs w:val="27"/>
+          <w:shd w:val="clear" w:fill="2B2B2B"/>
+        </w:rPr>
+        <w:br w:type="textWrapping"/>
+      </w:r>
+      <w:r>
+        <w:rPr>
+          <w:rFonts w:hint="eastAsia" w:ascii="宋体" w:hAnsi="宋体" w:eastAsia="宋体" w:cs="宋体"/>
+          <w:color w:val="6A8759"/>
+          <w:sz w:val="27"/>
+          <w:szCs w:val="27"/>
+          <w:shd w:val="clear" w:fill="2B2B2B"/>
+        </w:rPr>
+        <w:t xml:space="preserve">    }</w:t>
+      </w:r>
+      <w:r>
+        <w:rPr>
+          <w:rFonts w:hint="eastAsia" w:ascii="宋体" w:hAnsi="宋体" w:eastAsia="宋体" w:cs="宋体"/>
+          <w:color w:val="6A8759"/>
+          <w:sz w:val="27"/>
+          <w:szCs w:val="27"/>
+          <w:shd w:val="clear" w:fill="2B2B2B"/>
+        </w:rPr>
+        <w:br w:type="textWrapping"/>
+      </w:r>
+      <w:r>
+        <w:rPr>
+          <w:rFonts w:hint="eastAsia" w:ascii="宋体" w:hAnsi="宋体" w:eastAsia="宋体" w:cs="宋体"/>
+          <w:color w:val="6A8759"/>
+          <w:sz w:val="27"/>
+          <w:szCs w:val="27"/>
+          <w:shd w:val="clear" w:fill="2B2B2B"/>
+        </w:rPr>
+        <w:t xml:space="preserve">    100% {</w:t>
+      </w:r>
+      <w:r>
+        <w:rPr>
+          <w:rFonts w:hint="eastAsia" w:ascii="宋体" w:hAnsi="宋体" w:eastAsia="宋体" w:cs="宋体"/>
+          <w:color w:val="6A8759"/>
+          <w:sz w:val="27"/>
+          <w:szCs w:val="27"/>
+          <w:shd w:val="clear" w:fill="2B2B2B"/>
+        </w:rPr>
+        <w:br w:type="textWrapping"/>
+      </w:r>
+      <w:r>
+        <w:rPr>
+          <w:rFonts w:hint="eastAsia" w:ascii="宋体" w:hAnsi="宋体" w:eastAsia="宋体" w:cs="宋体"/>
+          <w:color w:val="6A8759"/>
+          <w:sz w:val="27"/>
+          <w:szCs w:val="27"/>
+          <w:shd w:val="clear" w:fill="2B2B2B"/>
+        </w:rPr>
+        <w:t xml:space="preserve">        transform :translateX(100px) scale(2);</w:t>
+      </w:r>
+      <w:r>
+        <w:rPr>
+          <w:rFonts w:hint="eastAsia" w:ascii="宋体" w:hAnsi="宋体" w:eastAsia="宋体" w:cs="宋体"/>
+          <w:color w:val="6A8759"/>
+          <w:sz w:val="27"/>
+          <w:szCs w:val="27"/>
+          <w:shd w:val="clear" w:fill="2B2B2B"/>
+        </w:rPr>
+        <w:br w:type="textWrapping"/>
+      </w:r>
+      <w:r>
+        <w:rPr>
+          <w:rFonts w:hint="eastAsia" w:ascii="宋体" w:hAnsi="宋体" w:eastAsia="宋体" w:cs="宋体"/>
+          <w:color w:val="6A8759"/>
+          <w:sz w:val="27"/>
+          <w:szCs w:val="27"/>
+          <w:shd w:val="clear" w:fill="2B2B2B"/>
+        </w:rPr>
+        <w:t xml:space="preserve">        opacity:1;</w:t>
+      </w:r>
+      <w:r>
+        <w:rPr>
+          <w:rFonts w:hint="eastAsia" w:ascii="宋体" w:hAnsi="宋体" w:eastAsia="宋体" w:cs="宋体"/>
+          <w:color w:val="6A8759"/>
+          <w:sz w:val="27"/>
+          <w:szCs w:val="27"/>
+          <w:shd w:val="clear" w:fill="2B2B2B"/>
+        </w:rPr>
+        <w:br w:type="textWrapping"/>
+      </w:r>
+      <w:r>
+        <w:rPr>
+          <w:rFonts w:hint="eastAsia" w:ascii="宋体" w:hAnsi="宋体" w:eastAsia="宋体" w:cs="宋体"/>
+          <w:color w:val="6A8759"/>
+          <w:sz w:val="27"/>
+          <w:szCs w:val="27"/>
+          <w:shd w:val="clear" w:fill="2B2B2B"/>
+        </w:rPr>
+        <w:t xml:space="preserve">    }</w:t>
+      </w:r>
+      <w:r>
+        <w:rPr>
+          <w:rFonts w:hint="eastAsia" w:ascii="宋体" w:hAnsi="宋体" w:eastAsia="宋体" w:cs="宋体"/>
+          <w:color w:val="6A8759"/>
+          <w:sz w:val="27"/>
+          <w:szCs w:val="27"/>
+          <w:shd w:val="clear" w:fill="2B2B2B"/>
+        </w:rPr>
+        <w:br w:type="textWrapping"/>
+      </w:r>
+      <w:r>
+        <w:rPr>
+          <w:rFonts w:hint="eastAsia" w:ascii="宋体" w:hAnsi="宋体" w:eastAsia="宋体" w:cs="宋体"/>
+          <w:color w:val="6A8759"/>
+          <w:sz w:val="27"/>
+          <w:szCs w:val="27"/>
+          <w:shd w:val="clear" w:fill="2B2B2B"/>
+        </w:rPr>
+        <w:t>}`</w:t>
+      </w:r>
+      <w:r>
+        <w:rPr>
+          <w:rFonts w:hint="eastAsia" w:ascii="宋体" w:hAnsi="宋体" w:eastAsia="宋体" w:cs="宋体"/>
+          <w:color w:val="CC7832"/>
+          <w:sz w:val="27"/>
+          <w:szCs w:val="27"/>
+          <w:shd w:val="clear" w:fill="2B2B2B"/>
+        </w:rPr>
+        <w:t>,</w:t>
+      </w:r>
+      <w:r>
+        <w:rPr>
+          <w:rFonts w:hint="eastAsia" w:ascii="宋体" w:hAnsi="宋体" w:eastAsia="宋体" w:cs="宋体"/>
+          <w:color w:val="6897BB"/>
+          <w:sz w:val="27"/>
+          <w:szCs w:val="27"/>
+          <w:shd w:val="clear" w:fill="2B2B2B"/>
+        </w:rPr>
+        <w:t>1</w:t>
+      </w:r>
+      <w:r>
+        <w:rPr>
+          <w:rFonts w:hint="eastAsia" w:ascii="宋体" w:hAnsi="宋体" w:eastAsia="宋体" w:cs="宋体"/>
+          <w:color w:val="A9B7C6"/>
+          <w:sz w:val="27"/>
+          <w:szCs w:val="27"/>
+          <w:shd w:val="clear" w:fill="2B2B2B"/>
+        </w:rPr>
+        <w:t>)</w:t>
+      </w:r>
+      <w:r>
+        <w:rPr>
+          <w:rFonts w:hint="eastAsia" w:ascii="宋体" w:hAnsi="宋体" w:eastAsia="宋体" w:cs="宋体"/>
+          <w:color w:val="CC7832"/>
+          <w:sz w:val="27"/>
+          <w:szCs w:val="27"/>
+          <w:shd w:val="clear" w:fill="2B2B2B"/>
+        </w:rPr>
+        <w:t>;</w:t>
+      </w:r>
+    </w:p>
+    <w:p>
+      <w:pPr>
+        <w:pStyle w:val="2"/>
+        <w:keepNext w:val="0"/>
+        <w:keepLines w:val="0"/>
+        <w:widowControl/>
+        <w:suppressLineNumbers w:val="0"/>
+        <w:shd w:val="clear" w:fill="2B2B2B"/>
+        <w:rPr>
+          <w:rFonts w:hint="eastAsia" w:ascii="宋体" w:hAnsi="宋体" w:eastAsia="宋体" w:cs="宋体"/>
+          <w:color w:val="A9B7C6"/>
+          <w:sz w:val="27"/>
+          <w:szCs w:val="27"/>
+          <w:shd w:val="clear" w:fill="2B2B2B"/>
+        </w:rPr>
+      </w:pPr>
+    </w:p>
+    <w:p>
+      <w:pPr>
+        <w:numPr>
+          <w:numId w:val="0"/>
+        </w:numPr>
+        <w:rPr>
+          <w:rFonts w:hint="eastAsia" w:ascii="Arial" w:hAnsi="Arial" w:eastAsia="宋体" w:cs="Arial"/>
+          <w:b w:val="0"/>
+          <w:i w:val="0"/>
+          <w:caps w:val="0"/>
+          <w:color w:val="333333"/>
+          <w:spacing w:val="0"/>
+          <w:sz w:val="28"/>
+          <w:szCs w:val="28"/>
+          <w:shd w:val="clear" w:fill="FFFFFF"/>
           <w:lang w:val="en-US" w:eastAsia="zh-CN"/>
         </w:rPr>
       </w:pPr>
@@ -1452,13 +2773,13 @@
       <w:lang w:val="en-US" w:eastAsia="zh-CN" w:bidi="ar-SA"/>
     </w:rPr>
   </w:style>
-  <w:style w:type="character" w:default="1" w:styleId="2">
+  <w:style w:type="character" w:default="1" w:styleId="3">
     <w:name w:val="Default Paragraph Font"/>
     <w:semiHidden/>
     <w:qFormat/>
     <w:uiPriority w:val="0"/>
   </w:style>
-  <w:style w:type="table" w:default="1" w:styleId="5">
+  <w:style w:type="table" w:default="1" w:styleId="6">
     <w:name w:val="Normal Table"/>
     <w:semiHidden/>
     <w:qFormat/>
@@ -1473,18 +2794,51 @@
       </w:tblCellMar>
     </w:tblPr>
   </w:style>
-  <w:style w:type="character" w:styleId="3">
+  <w:style w:type="paragraph" w:styleId="2">
+    <w:name w:val="HTML Preformatted"/>
+    <w:basedOn w:val="1"/>
+    <w:uiPriority w:val="0"/>
+    <w:pPr>
+      <w:tabs>
+        <w:tab w:val="left" w:pos="916"/>
+        <w:tab w:val="left" w:pos="1832"/>
+        <w:tab w:val="left" w:pos="2748"/>
+        <w:tab w:val="left" w:pos="3664"/>
+        <w:tab w:val="left" w:pos="4580"/>
+        <w:tab w:val="left" w:pos="5496"/>
+        <w:tab w:val="left" w:pos="6412"/>
+        <w:tab w:val="left" w:pos="7328"/>
+        <w:tab w:val="left" w:pos="8244"/>
+        <w:tab w:val="left" w:pos="9160"/>
+        <w:tab w:val="left" w:pos="10076"/>
+        <w:tab w:val="left" w:pos="10992"/>
+        <w:tab w:val="left" w:pos="11908"/>
+        <w:tab w:val="left" w:pos="12824"/>
+        <w:tab w:val="left" w:pos="13740"/>
+        <w:tab w:val="left" w:pos="14656"/>
+      </w:tabs>
+      <w:jc w:val="left"/>
+    </w:pPr>
+    <w:rPr>
+      <w:rFonts w:hint="eastAsia" w:ascii="宋体" w:hAnsi="宋体" w:eastAsia="宋体" w:cs="宋体"/>
+      <w:kern w:val="0"/>
+      <w:sz w:val="24"/>
+      <w:szCs w:val="24"/>
+      <w:lang w:val="en-US" w:eastAsia="zh-CN" w:bidi="ar"/>
+    </w:rPr>
+  </w:style>
+  <w:style w:type="character" w:styleId="4">
     <w:name w:val="Strong"/>
-    <w:basedOn w:val="2"/>
+    <w:basedOn w:val="3"/>
     <w:qFormat/>
     <w:uiPriority w:val="0"/>
     <w:rPr>
       <w:b/>
     </w:rPr>
   </w:style>
-  <w:style w:type="character" w:styleId="4">
+  <w:style w:type="character" w:styleId="5">
     <w:name w:val="Hyperlink"/>
-    <w:basedOn w:val="2"/>
+    <w:basedOn w:val="3"/>
     <w:qFormat/>
     <w:uiPriority w:val="0"/>
     <w:rPr>
@@ -1747,7 +3101,6 @@
     </a:fmtScheme>
   </a:themeElements>
   <a:objectDefaults/>
-  <a:extraClrSchemeLst/>
 </a:theme>
 </file>
 

</xml_diff>